<commit_message>
lab 4 final version
</commit_message>
<xml_diff>
--- a/reports/Отчёт 3.docx
+++ b/reports/Отчёт 3.docx
@@ -818,6 +818,47 @@
           <w:szCs w:val="28"/>
         </w:rPr>
         <w:t xml:space="preserve">который нужно прочесть, путь файла, в который нужно записать данные, параметр, по которому требуется сортировка и метод – числовой или строковый. </w:t>
+      </w:r>
+      <w:r>
+        <w:rPr>
+          <w:rFonts w:ascii="Times New Roman" w:hAnsi="Times New Roman"/>
+          <w:sz w:val="28"/>
+          <w:szCs w:val="28"/>
+        </w:rPr>
+        <w:t xml:space="preserve"> Также написана функция для считывания кол-ва файлов в директории </w:t>
+      </w:r>
+      <w:r>
+        <w:rPr>
+          <w:rFonts w:ascii="Times New Roman" w:hAnsi="Times New Roman"/>
+          <w:sz w:val="28"/>
+          <w:szCs w:val="28"/>
+        </w:rPr>
+        <w:t>countFilesInDir</w:t>
+      </w:r>
+      <w:r>
+        <w:rPr>
+          <w:rFonts w:ascii="Times New Roman" w:hAnsi="Times New Roman"/>
+          <w:sz w:val="28"/>
+          <w:szCs w:val="28"/>
+        </w:rPr>
+        <w:t>(</w:t>
+      </w:r>
+      <w:r>
+        <w:rPr>
+          <w:rFonts w:ascii="Times New Roman" w:hAnsi="Times New Roman"/>
+          <w:sz w:val="28"/>
+          <w:szCs w:val="28"/>
+          <w:lang w:val="en-US"/>
+        </w:rPr>
+        <w:t>path</w:t>
+      </w:r>
+      <w:r>
+        <w:rPr>
+          <w:rFonts w:ascii="Times New Roman" w:hAnsi="Times New Roman"/>
+          <w:sz w:val="28"/>
+          <w:szCs w:val="28"/>
+        </w:rPr>
+        <w:t xml:space="preserve">). </w:t>
       </w:r>
     </w:p>
     <w:p>

</xml_diff>